<commit_message>
Añadido informe de pruebas
</commit_message>
<xml_diff>
--- a/Docs/Test Plans/US398769-FiltroTipoCombustible-TestReport.docx
+++ b/Docs/Test Plans/US398769-FiltroTipoCombustible-TestReport.docx
@@ -1,6 +1,6 @@
 
 <file path=word/document.xml><?xml version="1.0" encoding="utf-8"?>
-<w:document xmlns:wpc="http://schemas.microsoft.com/office/word/2010/wordprocessingCanvas" xmlns:mo="http://schemas.microsoft.com/office/mac/office/2008/main" xmlns:mc="http://schemas.openxmlformats.org/markup-compatibility/2006" xmlns:mv="urn:schemas-microsoft-com:mac:vml" xmlns:o="urn:schemas-microsoft-com:office:office" xmlns:r="http://schemas.openxmlformats.org/officeDocument/2006/relationships" xmlns:m="http://schemas.openxmlformats.org/officeDocument/2006/math" xmlns:v="urn:schemas-microsoft-com:vml" xmlns:wp14="http://schemas.microsoft.com/office/word/2010/wordprocessingDrawing" xmlns:wp="http://schemas.openxmlformats.org/drawingml/2006/wordprocessingDrawing" xmlns:w10="urn:schemas-microsoft-com:office:word" xmlns:w="http://schemas.openxmlformats.org/wordprocessingml/2006/main" xmlns:w14="http://schemas.microsoft.com/office/word/2010/wordml" xmlns:w15="http://schemas.microsoft.com/office/word/2012/wordml" xmlns:wpg="http://schemas.microsoft.com/office/word/2010/wordprocessingGroup" xmlns:wpi="http://schemas.microsoft.com/office/word/2010/wordprocessingInk" xmlns:wne="http://schemas.microsoft.com/office/word/2006/wordml" xmlns:wps="http://schemas.microsoft.com/office/word/2010/wordprocessingShape" mc:Ignorable="w14 w15 wp14">
+<w:document xmlns:wpc="http://schemas.microsoft.com/office/word/2010/wordprocessingCanvas" xmlns:cx="http://schemas.microsoft.com/office/drawing/2014/chartex" xmlns:cx1="http://schemas.microsoft.com/office/drawing/2015/9/8/chartex" xmlns:cx2="http://schemas.microsoft.com/office/drawing/2015/10/21/chartex" xmlns:cx3="http://schemas.microsoft.com/office/drawing/2016/5/9/chartex" xmlns:cx4="http://schemas.microsoft.com/office/drawing/2016/5/10/chartex" xmlns:cx5="http://schemas.microsoft.com/office/drawing/2016/5/11/chartex" xmlns:cx6="http://schemas.microsoft.com/office/drawing/2016/5/12/chartex" xmlns:cx7="http://schemas.microsoft.com/office/drawing/2016/5/13/chartex" xmlns:cx8="http://schemas.microsoft.com/office/drawing/2016/5/14/chartex" xmlns:mc="http://schemas.openxmlformats.org/markup-compatibility/2006" xmlns:aink="http://schemas.microsoft.com/office/drawing/2016/ink" xmlns:am3d="http://schemas.microsoft.com/office/drawing/2017/model3d" xmlns:o="urn:schemas-microsoft-com:office:office" xmlns:r="http://schemas.openxmlformats.org/officeDocument/2006/relationships" xmlns:m="http://schemas.openxmlformats.org/officeDocument/2006/math" xmlns:v="urn:schemas-microsoft-com:vml" xmlns:wp14="http://schemas.microsoft.com/office/word/2010/wordprocessingDrawing" xmlns:wp="http://schemas.openxmlformats.org/drawingml/2006/wordprocessingDrawing" xmlns:w10="urn:schemas-microsoft-com:office:word" xmlns:w="http://schemas.openxmlformats.org/wordprocessingml/2006/main" xmlns:w14="http://schemas.microsoft.com/office/word/2010/wordml" xmlns:w15="http://schemas.microsoft.com/office/word/2012/wordml" xmlns:w16cex="http://schemas.microsoft.com/office/word/2018/wordml/cex" xmlns:w16cid="http://schemas.microsoft.com/office/word/2016/wordml/cid" xmlns:w16="http://schemas.microsoft.com/office/word/2018/wordml" xmlns:w16se="http://schemas.microsoft.com/office/word/2015/wordml/symex" xmlns:wpg="http://schemas.microsoft.com/office/word/2010/wordprocessingGroup" xmlns:wpi="http://schemas.microsoft.com/office/word/2010/wordprocessingInk" xmlns:wne="http://schemas.microsoft.com/office/word/2006/wordml" xmlns:wps="http://schemas.microsoft.com/office/word/2010/wordprocessingShape" mc:Ignorable="w14 w15 w16se w16cid w16 w16cex wp14">
   <w:body>
     <w:p>
       <w:pPr>
@@ -38,6 +38,7 @@
           <w:sz w:val="36"/>
         </w:rPr>
       </w:pPr>
+      <w:proofErr w:type="spellStart"/>
       <w:r>
         <w:rPr>
           <w:rFonts w:ascii="Times New Roman" w:hAnsi="Times New Roman" w:cs="Times New Roman"/>
@@ -45,7 +46,17 @@
           <w:color w:val="262626" w:themeColor="text1" w:themeTint="D9"/>
           <w:sz w:val="36"/>
         </w:rPr>
-        <w:t>Proyecto Integrado/Sprint01</w:t>
+        <w:t>Corocotta</w:t>
+      </w:r>
+      <w:proofErr w:type="spellEnd"/>
+      <w:r>
+        <w:rPr>
+          <w:rFonts w:ascii="Times New Roman" w:hAnsi="Times New Roman" w:cs="Times New Roman"/>
+          <w:b/>
+          <w:color w:val="262626" w:themeColor="text1" w:themeTint="D9"/>
+          <w:sz w:val="36"/>
+        </w:rPr>
+        <w:t>/Sprint01</w:t>
       </w:r>
     </w:p>
     <w:p>
@@ -75,7 +86,7 @@
     </w:p>
     <w:p>
       <w:pPr>
-        <w:jc w:val="center"/>
+        <w:jc w:val="both"/>
         <w:rPr>
           <w:rFonts w:ascii="Times New Roman" w:hAnsi="Times New Roman" w:cs="Times New Roman"/>
           <w:color w:val="808080" w:themeColor="background1" w:themeShade="80"/>
@@ -264,14 +275,36 @@
         </w:rPr>
         <w:t xml:space="preserve">mentó de tal forma que primero se realizó un método </w:t>
       </w:r>
-      <w:r>
-        <w:rPr>
-          <w:rFonts w:ascii="Times New Roman" w:hAnsi="Times New Roman" w:cs="Times New Roman"/>
-          <w:i/>
-          <w:color w:val="000000" w:themeColor="text1"/>
-          <w:sz w:val="24"/>
-        </w:rPr>
-        <w:t>setUp()</w:t>
+      <w:proofErr w:type="spellStart"/>
+      <w:proofErr w:type="gramStart"/>
+      <w:r>
+        <w:rPr>
+          <w:rFonts w:ascii="Times New Roman" w:hAnsi="Times New Roman" w:cs="Times New Roman"/>
+          <w:i/>
+          <w:color w:val="000000" w:themeColor="text1"/>
+          <w:sz w:val="24"/>
+        </w:rPr>
+        <w:t>setUp</w:t>
+      </w:r>
+      <w:proofErr w:type="spellEnd"/>
+      <w:r>
+        <w:rPr>
+          <w:rFonts w:ascii="Times New Roman" w:hAnsi="Times New Roman" w:cs="Times New Roman"/>
+          <w:i/>
+          <w:color w:val="000000" w:themeColor="text1"/>
+          <w:sz w:val="24"/>
+        </w:rPr>
+        <w:t>(</w:t>
+      </w:r>
+      <w:proofErr w:type="gramEnd"/>
+      <w:r>
+        <w:rPr>
+          <w:rFonts w:ascii="Times New Roman" w:hAnsi="Times New Roman" w:cs="Times New Roman"/>
+          <w:i/>
+          <w:color w:val="000000" w:themeColor="text1"/>
+          <w:sz w:val="24"/>
+        </w:rPr>
+        <w:t>)</w:t>
       </w:r>
       <w:r>
         <w:rPr>
@@ -281,14 +314,25 @@
         </w:rPr>
         <w:t xml:space="preserve"> llamado </w:t>
       </w:r>
-      <w:r>
-        <w:rPr>
-          <w:rFonts w:ascii="Times New Roman" w:hAnsi="Times New Roman" w:cs="Times New Roman"/>
-          <w:i/>
-          <w:color w:val="000000" w:themeColor="text1"/>
-          <w:sz w:val="24"/>
-        </w:rPr>
-        <w:t>preparacionTest()</w:t>
+      <w:proofErr w:type="spellStart"/>
+      <w:r>
+        <w:rPr>
+          <w:rFonts w:ascii="Times New Roman" w:hAnsi="Times New Roman" w:cs="Times New Roman"/>
+          <w:i/>
+          <w:color w:val="000000" w:themeColor="text1"/>
+          <w:sz w:val="24"/>
+        </w:rPr>
+        <w:t>preparacionTest</w:t>
+      </w:r>
+      <w:proofErr w:type="spellEnd"/>
+      <w:r>
+        <w:rPr>
+          <w:rFonts w:ascii="Times New Roman" w:hAnsi="Times New Roman" w:cs="Times New Roman"/>
+          <w:i/>
+          <w:color w:val="000000" w:themeColor="text1"/>
+          <w:sz w:val="24"/>
+        </w:rPr>
+        <w:t>()</w:t>
       </w:r>
       <w:r>
         <w:rPr>
@@ -304,7 +348,25 @@
           <w:color w:val="000000" w:themeColor="text1"/>
           <w:sz w:val="24"/>
         </w:rPr>
-        <w:t>n tiene la etiqueta de @Before, y en él se pulsará el botón de Filtros para abrir el menú desplegable y a continuación el spinner para visualizar los tipos de combustible existentes.</w:t>
+        <w:t xml:space="preserve">n tiene la etiqueta de @Before, y en él se pulsará el botón de Filtros para abrir el menú desplegable y a continuación el </w:t>
+      </w:r>
+      <w:proofErr w:type="spellStart"/>
+      <w:r>
+        <w:rPr>
+          <w:rFonts w:ascii="Times New Roman" w:hAnsi="Times New Roman" w:cs="Times New Roman"/>
+          <w:color w:val="000000" w:themeColor="text1"/>
+          <w:sz w:val="24"/>
+        </w:rPr>
+        <w:t>spinner</w:t>
+      </w:r>
+      <w:proofErr w:type="spellEnd"/>
+      <w:r>
+        <w:rPr>
+          <w:rFonts w:ascii="Times New Roman" w:hAnsi="Times New Roman" w:cs="Times New Roman"/>
+          <w:color w:val="000000" w:themeColor="text1"/>
+          <w:sz w:val="24"/>
+        </w:rPr>
+        <w:t xml:space="preserve"> para visualizar los tipos de combustible existentes.</w:t>
       </w:r>
     </w:p>
     <w:p>
@@ -334,22 +396,71 @@
         </w:rPr>
         <w:t xml:space="preserve">El primer método con la etiqueta @Test es el </w:t>
       </w:r>
-      <w:r>
-        <w:rPr>
-          <w:rFonts w:ascii="Times New Roman" w:hAnsi="Times New Roman" w:cs="Times New Roman"/>
-          <w:i/>
-          <w:color w:val="000000" w:themeColor="text1"/>
-          <w:sz w:val="24"/>
-        </w:rPr>
-        <w:t>tipoCombustible_Test()</w:t>
-      </w:r>
-      <w:r>
-        <w:rPr>
-          <w:rFonts w:ascii="Times New Roman" w:hAnsi="Times New Roman" w:cs="Times New Roman"/>
-          <w:color w:val="000000" w:themeColor="text1"/>
-          <w:sz w:val="24"/>
-        </w:rPr>
-        <w:t xml:space="preserve">. En este método se comprobará que cada elemento seleccionado en el spinner se corresponde con la cadena de texto que se le indicada, en este </w:t>
+      <w:proofErr w:type="spellStart"/>
+      <w:r>
+        <w:rPr>
+          <w:rFonts w:ascii="Times New Roman" w:hAnsi="Times New Roman" w:cs="Times New Roman"/>
+          <w:i/>
+          <w:color w:val="000000" w:themeColor="text1"/>
+          <w:sz w:val="24"/>
+        </w:rPr>
+        <w:t>tipoCombustible_</w:t>
+      </w:r>
+      <w:proofErr w:type="gramStart"/>
+      <w:r>
+        <w:rPr>
+          <w:rFonts w:ascii="Times New Roman" w:hAnsi="Times New Roman" w:cs="Times New Roman"/>
+          <w:i/>
+          <w:color w:val="000000" w:themeColor="text1"/>
+          <w:sz w:val="24"/>
+        </w:rPr>
+        <w:t>Test</w:t>
+      </w:r>
+      <w:proofErr w:type="spellEnd"/>
+      <w:r>
+        <w:rPr>
+          <w:rFonts w:ascii="Times New Roman" w:hAnsi="Times New Roman" w:cs="Times New Roman"/>
+          <w:i/>
+          <w:color w:val="000000" w:themeColor="text1"/>
+          <w:sz w:val="24"/>
+        </w:rPr>
+        <w:t>(</w:t>
+      </w:r>
+      <w:proofErr w:type="gramEnd"/>
+      <w:r>
+        <w:rPr>
+          <w:rFonts w:ascii="Times New Roman" w:hAnsi="Times New Roman" w:cs="Times New Roman"/>
+          <w:i/>
+          <w:color w:val="000000" w:themeColor="text1"/>
+          <w:sz w:val="24"/>
+        </w:rPr>
+        <w:t>)</w:t>
+      </w:r>
+      <w:r>
+        <w:rPr>
+          <w:rFonts w:ascii="Times New Roman" w:hAnsi="Times New Roman" w:cs="Times New Roman"/>
+          <w:color w:val="000000" w:themeColor="text1"/>
+          <w:sz w:val="24"/>
+        </w:rPr>
+        <w:t xml:space="preserve">. En este método se comprobará que cada elemento seleccionado en el </w:t>
+      </w:r>
+      <w:proofErr w:type="spellStart"/>
+      <w:r>
+        <w:rPr>
+          <w:rFonts w:ascii="Times New Roman" w:hAnsi="Times New Roman" w:cs="Times New Roman"/>
+          <w:color w:val="000000" w:themeColor="text1"/>
+          <w:sz w:val="24"/>
+        </w:rPr>
+        <w:t>spinner</w:t>
+      </w:r>
+      <w:proofErr w:type="spellEnd"/>
+      <w:r>
+        <w:rPr>
+          <w:rFonts w:ascii="Times New Roman" w:hAnsi="Times New Roman" w:cs="Times New Roman"/>
+          <w:color w:val="000000" w:themeColor="text1"/>
+          <w:sz w:val="24"/>
+        </w:rPr>
+        <w:t xml:space="preserve"> se corresponde con la cadena de texto que se le indicada, en este </w:t>
       </w:r>
       <w:r>
         <w:rPr>
@@ -393,8 +504,63 @@
           <w:color w:val="000000" w:themeColor="text1"/>
           <w:sz w:val="24"/>
         </w:rPr>
-        <w:t xml:space="preserve">Después, los siguientes cinco tests únicamente consisten en seleccionar el tipo de combustible en el spinner, pulsar el botón aceptar en la ventana emergente y, después de que se refresca la lista de gasolineras, comprobar que el String del </w:t>
-      </w:r>
+        <w:t xml:space="preserve">Después, los siguientes cinco </w:t>
+      </w:r>
+      <w:proofErr w:type="spellStart"/>
+      <w:r>
+        <w:rPr>
+          <w:rFonts w:ascii="Times New Roman" w:hAnsi="Times New Roman" w:cs="Times New Roman"/>
+          <w:color w:val="000000" w:themeColor="text1"/>
+          <w:sz w:val="24"/>
+        </w:rPr>
+        <w:t>tests</w:t>
+      </w:r>
+      <w:proofErr w:type="spellEnd"/>
+      <w:r>
+        <w:rPr>
+          <w:rFonts w:ascii="Times New Roman" w:hAnsi="Times New Roman" w:cs="Times New Roman"/>
+          <w:color w:val="000000" w:themeColor="text1"/>
+          <w:sz w:val="24"/>
+        </w:rPr>
+        <w:t xml:space="preserve"> únicamente consisten en seleccionar el tipo de combustible en el </w:t>
+      </w:r>
+      <w:proofErr w:type="spellStart"/>
+      <w:r>
+        <w:rPr>
+          <w:rFonts w:ascii="Times New Roman" w:hAnsi="Times New Roman" w:cs="Times New Roman"/>
+          <w:color w:val="000000" w:themeColor="text1"/>
+          <w:sz w:val="24"/>
+        </w:rPr>
+        <w:t>spinner</w:t>
+      </w:r>
+      <w:proofErr w:type="spellEnd"/>
+      <w:r>
+        <w:rPr>
+          <w:rFonts w:ascii="Times New Roman" w:hAnsi="Times New Roman" w:cs="Times New Roman"/>
+          <w:color w:val="000000" w:themeColor="text1"/>
+          <w:sz w:val="24"/>
+        </w:rPr>
+        <w:t xml:space="preserve">, pulsar el botón aceptar en la ventana emergente y, después de que se refresca la lista de gasolineras, comprobar que el </w:t>
+      </w:r>
+      <w:proofErr w:type="spellStart"/>
+      <w:r>
+        <w:rPr>
+          <w:rFonts w:ascii="Times New Roman" w:hAnsi="Times New Roman" w:cs="Times New Roman"/>
+          <w:color w:val="000000" w:themeColor="text1"/>
+          <w:sz w:val="24"/>
+        </w:rPr>
+        <w:t>String</w:t>
+      </w:r>
+      <w:proofErr w:type="spellEnd"/>
+      <w:r>
+        <w:rPr>
+          <w:rFonts w:ascii="Times New Roman" w:hAnsi="Times New Roman" w:cs="Times New Roman"/>
+          <w:color w:val="000000" w:themeColor="text1"/>
+          <w:sz w:val="24"/>
+        </w:rPr>
+        <w:t xml:space="preserve"> del </w:t>
+      </w:r>
+      <w:proofErr w:type="spellStart"/>
       <w:r>
         <w:rPr>
           <w:rFonts w:ascii="Times New Roman" w:hAnsi="Times New Roman" w:cs="Times New Roman"/>
@@ -404,13 +570,50 @@
         </w:rPr>
         <w:t>TextView</w:t>
       </w:r>
-      <w:r>
-        <w:rPr>
-          <w:rFonts w:ascii="Times New Roman" w:hAnsi="Times New Roman" w:cs="Times New Roman"/>
-          <w:color w:val="000000" w:themeColor="text1"/>
-          <w:sz w:val="24"/>
-        </w:rPr>
-        <w:t xml:space="preserve"> del tipo de combustible de la primera gasolinera en la lista es el mismo que le hemos indicado en el spinner con el filtro. Y este procedimiento es el mismo para los 5 tests creado, uno para cada tipo de combustible: gasóleo A, gasolina 95, gasolina 98, biodiesel y gasóleo premium. </w:t>
+      <w:proofErr w:type="spellEnd"/>
+      <w:r>
+        <w:rPr>
+          <w:rFonts w:ascii="Times New Roman" w:hAnsi="Times New Roman" w:cs="Times New Roman"/>
+          <w:color w:val="000000" w:themeColor="text1"/>
+          <w:sz w:val="24"/>
+        </w:rPr>
+        <w:t xml:space="preserve"> del tipo de combustible de la primera gasolinera en la lista es el mismo que le hemos indicado en el </w:t>
+      </w:r>
+      <w:proofErr w:type="spellStart"/>
+      <w:r>
+        <w:rPr>
+          <w:rFonts w:ascii="Times New Roman" w:hAnsi="Times New Roman" w:cs="Times New Roman"/>
+          <w:color w:val="000000" w:themeColor="text1"/>
+          <w:sz w:val="24"/>
+        </w:rPr>
+        <w:t>spinner</w:t>
+      </w:r>
+      <w:proofErr w:type="spellEnd"/>
+      <w:r>
+        <w:rPr>
+          <w:rFonts w:ascii="Times New Roman" w:hAnsi="Times New Roman" w:cs="Times New Roman"/>
+          <w:color w:val="000000" w:themeColor="text1"/>
+          <w:sz w:val="24"/>
+        </w:rPr>
+        <w:t xml:space="preserve"> con el filtro. Y este procedimiento es el mismo para los 5 </w:t>
+      </w:r>
+      <w:proofErr w:type="spellStart"/>
+      <w:r>
+        <w:rPr>
+          <w:rFonts w:ascii="Times New Roman" w:hAnsi="Times New Roman" w:cs="Times New Roman"/>
+          <w:color w:val="000000" w:themeColor="text1"/>
+          <w:sz w:val="24"/>
+        </w:rPr>
+        <w:t>tests</w:t>
+      </w:r>
+      <w:proofErr w:type="spellEnd"/>
+      <w:r>
+        <w:rPr>
+          <w:rFonts w:ascii="Times New Roman" w:hAnsi="Times New Roman" w:cs="Times New Roman"/>
+          <w:color w:val="000000" w:themeColor="text1"/>
+          <w:sz w:val="24"/>
+        </w:rPr>
+        <w:t xml:space="preserve"> creado, uno para cada tipo de combustible: gasóleo A, gasolina 95, gasolina 98, biodiesel y gasóleo premium. </w:t>
       </w:r>
     </w:p>
     <w:p>
@@ -438,7 +641,79 @@
           <w:color w:val="000000" w:themeColor="text1"/>
           <w:sz w:val="24"/>
         </w:rPr>
-        <w:t xml:space="preserve">Al ejecutar los diferentes tests pro primera vez da que los tests han fallado debido a que estaba mal implementado el código para seleccionar un ítem del spinner y otro fallo se producía al comparar el nombre del tipo de combustible de la primera gasolinera con el que habíamos elegido en el spinner. </w:t>
+        <w:t xml:space="preserve">Al ejecutar los diferentes </w:t>
+      </w:r>
+      <w:proofErr w:type="spellStart"/>
+      <w:r>
+        <w:rPr>
+          <w:rFonts w:ascii="Times New Roman" w:hAnsi="Times New Roman" w:cs="Times New Roman"/>
+          <w:color w:val="000000" w:themeColor="text1"/>
+          <w:sz w:val="24"/>
+        </w:rPr>
+        <w:t>tests</w:t>
+      </w:r>
+      <w:proofErr w:type="spellEnd"/>
+      <w:r>
+        <w:rPr>
+          <w:rFonts w:ascii="Times New Roman" w:hAnsi="Times New Roman" w:cs="Times New Roman"/>
+          <w:color w:val="000000" w:themeColor="text1"/>
+          <w:sz w:val="24"/>
+        </w:rPr>
+        <w:t xml:space="preserve"> pro primera vez da que los </w:t>
+      </w:r>
+      <w:proofErr w:type="spellStart"/>
+      <w:r>
+        <w:rPr>
+          <w:rFonts w:ascii="Times New Roman" w:hAnsi="Times New Roman" w:cs="Times New Roman"/>
+          <w:color w:val="000000" w:themeColor="text1"/>
+          <w:sz w:val="24"/>
+        </w:rPr>
+        <w:t>tests</w:t>
+      </w:r>
+      <w:proofErr w:type="spellEnd"/>
+      <w:r>
+        <w:rPr>
+          <w:rFonts w:ascii="Times New Roman" w:hAnsi="Times New Roman" w:cs="Times New Roman"/>
+          <w:color w:val="000000" w:themeColor="text1"/>
+          <w:sz w:val="24"/>
+        </w:rPr>
+        <w:t xml:space="preserve"> han fallado debido a que estaba mal implementado el código para seleccionar un ítem del </w:t>
+      </w:r>
+      <w:proofErr w:type="spellStart"/>
+      <w:r>
+        <w:rPr>
+          <w:rFonts w:ascii="Times New Roman" w:hAnsi="Times New Roman" w:cs="Times New Roman"/>
+          <w:color w:val="000000" w:themeColor="text1"/>
+          <w:sz w:val="24"/>
+        </w:rPr>
+        <w:t>spinner</w:t>
+      </w:r>
+      <w:proofErr w:type="spellEnd"/>
+      <w:r>
+        <w:rPr>
+          <w:rFonts w:ascii="Times New Roman" w:hAnsi="Times New Roman" w:cs="Times New Roman"/>
+          <w:color w:val="000000" w:themeColor="text1"/>
+          <w:sz w:val="24"/>
+        </w:rPr>
+        <w:t xml:space="preserve"> y otro fallo se producía al comparar el nombre del tipo de combustible de la primera gasolinera con el que habíamos elegido en el </w:t>
+      </w:r>
+      <w:proofErr w:type="spellStart"/>
+      <w:r>
+        <w:rPr>
+          <w:rFonts w:ascii="Times New Roman" w:hAnsi="Times New Roman" w:cs="Times New Roman"/>
+          <w:color w:val="000000" w:themeColor="text1"/>
+          <w:sz w:val="24"/>
+        </w:rPr>
+        <w:t>spinner</w:t>
+      </w:r>
+      <w:proofErr w:type="spellEnd"/>
+      <w:r>
+        <w:rPr>
+          <w:rFonts w:ascii="Times New Roman" w:hAnsi="Times New Roman" w:cs="Times New Roman"/>
+          <w:color w:val="000000" w:themeColor="text1"/>
+          <w:sz w:val="24"/>
+        </w:rPr>
+        <w:t xml:space="preserve">. </w:t>
       </w:r>
     </w:p>
     <w:p>
@@ -456,10 +731,26 @@
           <w:color w:val="000000" w:themeColor="text1"/>
           <w:sz w:val="24"/>
         </w:rPr>
-        <w:t>Al hacer los cambios correctos para resolver estos errores y ejecutar las pruebas por segunda vez, los resultados fueron correctos y todos los tests pasaron., por lo que se dio por terminada la implementación de las pruebas de interfaz de usuario.</w:t>
-      </w:r>
-      <w:bookmarkStart w:id="0" w:name="_GoBack"/>
-      <w:bookmarkEnd w:id="0"/>
+        <w:t xml:space="preserve">Al hacer los cambios correctos para resolver estos errores y ejecutar las pruebas por segunda vez, los resultados fueron correctos y todos los </w:t>
+      </w:r>
+      <w:proofErr w:type="spellStart"/>
+      <w:r>
+        <w:rPr>
+          <w:rFonts w:ascii="Times New Roman" w:hAnsi="Times New Roman" w:cs="Times New Roman"/>
+          <w:color w:val="000000" w:themeColor="text1"/>
+          <w:sz w:val="24"/>
+        </w:rPr>
+        <w:t>tests</w:t>
+      </w:r>
+      <w:proofErr w:type="spellEnd"/>
+      <w:r>
+        <w:rPr>
+          <w:rFonts w:ascii="Times New Roman" w:hAnsi="Times New Roman" w:cs="Times New Roman"/>
+          <w:color w:val="000000" w:themeColor="text1"/>
+          <w:sz w:val="24"/>
+        </w:rPr>
+        <w:t xml:space="preserve"> pasaron., por lo que se dio por terminada la implementación de las pruebas de interfaz de usuario.</w:t>
+      </w:r>
     </w:p>
     <w:p>
       <w:pPr>
@@ -483,6 +774,23 @@
     </w:p>
     <w:p>
       <w:pPr>
+        <w:rPr>
+          <w:rFonts w:ascii="Times New Roman" w:hAnsi="Times New Roman" w:cs="Times New Roman"/>
+          <w:color w:val="000000" w:themeColor="text1"/>
+          <w:sz w:val="24"/>
+        </w:rPr>
+      </w:pPr>
+      <w:r>
+        <w:rPr>
+          <w:rFonts w:ascii="Times New Roman" w:hAnsi="Times New Roman" w:cs="Times New Roman"/>
+          <w:color w:val="000000" w:themeColor="text1"/>
+          <w:sz w:val="24"/>
+        </w:rPr>
+        <w:br w:type="page"/>
+      </w:r>
+    </w:p>
+    <w:p>
+      <w:pPr>
         <w:jc w:val="both"/>
         <w:rPr>
           <w:rFonts w:ascii="Times New Roman" w:hAnsi="Times New Roman" w:cs="Times New Roman"/>
@@ -496,26 +804,299 @@
           <w:color w:val="000000" w:themeColor="text1"/>
           <w:sz w:val="24"/>
         </w:rPr>
-        <w:t xml:space="preserve">Con respecto a la implementación de las pruebas </w:t>
-      </w:r>
-      <w:r>
-        <w:rPr>
-          <w:rFonts w:ascii="Times New Roman" w:hAnsi="Times New Roman" w:cs="Times New Roman"/>
-          <w:color w:val="000000" w:themeColor="text1"/>
-          <w:sz w:val="24"/>
-        </w:rPr>
-        <w:t xml:space="preserve">unitarias (Hamza Hamda) </w:t>
-      </w:r>
-    </w:p>
-    <w:p>
-      <w:pPr>
-        <w:jc w:val="both"/>
-        <w:rPr>
-          <w:rFonts w:ascii="Times New Roman" w:hAnsi="Times New Roman" w:cs="Times New Roman"/>
-          <w:color w:val="000000" w:themeColor="text1"/>
-          <w:sz w:val="24"/>
-        </w:rPr>
-      </w:pPr>
+        <w:lastRenderedPageBreak/>
+        <w:t>Con respecto a la implementación de las pruebas unitarias (Hamza Hamda)</w:t>
+      </w:r>
+      <w:r>
+        <w:rPr>
+          <w:rFonts w:ascii="Times New Roman" w:hAnsi="Times New Roman" w:cs="Times New Roman"/>
+          <w:color w:val="000000" w:themeColor="text1"/>
+          <w:sz w:val="24"/>
+        </w:rPr>
+        <w:t xml:space="preserve">, </w:t>
+      </w:r>
+      <w:r>
+        <w:rPr>
+          <w:rFonts w:ascii="Times New Roman" w:hAnsi="Times New Roman" w:cs="Times New Roman"/>
+          <w:color w:val="000000" w:themeColor="text1"/>
+          <w:sz w:val="24"/>
+        </w:rPr>
+        <w:t xml:space="preserve">se han implementado las pruebas unitarias para las clases </w:t>
+      </w:r>
+      <w:r>
+        <w:rPr>
+          <w:rFonts w:ascii="Times New Roman" w:hAnsi="Times New Roman" w:cs="Times New Roman"/>
+          <w:i/>
+          <w:iCs/>
+          <w:color w:val="000000" w:themeColor="text1"/>
+          <w:sz w:val="24"/>
+        </w:rPr>
+        <w:t>Gasolinera</w:t>
+      </w:r>
+      <w:r>
+        <w:rPr>
+          <w:rFonts w:ascii="Times New Roman" w:hAnsi="Times New Roman" w:cs="Times New Roman"/>
+          <w:color w:val="000000" w:themeColor="text1"/>
+          <w:sz w:val="24"/>
+        </w:rPr>
+        <w:t xml:space="preserve">, </w:t>
+      </w:r>
+      <w:proofErr w:type="spellStart"/>
+      <w:r>
+        <w:rPr>
+          <w:rFonts w:ascii="Times New Roman" w:hAnsi="Times New Roman" w:cs="Times New Roman"/>
+          <w:i/>
+          <w:iCs/>
+          <w:color w:val="000000" w:themeColor="text1"/>
+          <w:sz w:val="24"/>
+        </w:rPr>
+        <w:t>PresenterGasolinera</w:t>
+      </w:r>
+      <w:proofErr w:type="spellEnd"/>
+      <w:r>
+        <w:rPr>
+          <w:rFonts w:ascii="Times New Roman" w:hAnsi="Times New Roman" w:cs="Times New Roman"/>
+          <w:color w:val="000000" w:themeColor="text1"/>
+          <w:sz w:val="24"/>
+        </w:rPr>
+        <w:t xml:space="preserve"> y </w:t>
+      </w:r>
+      <w:proofErr w:type="spellStart"/>
+      <w:r>
+        <w:rPr>
+          <w:rFonts w:ascii="Times New Roman" w:hAnsi="Times New Roman" w:cs="Times New Roman"/>
+          <w:i/>
+          <w:iCs/>
+          <w:color w:val="000000" w:themeColor="text1"/>
+          <w:sz w:val="24"/>
+        </w:rPr>
+        <w:t>ParserJSONGasolineras</w:t>
+      </w:r>
+      <w:proofErr w:type="spellEnd"/>
+      <w:r>
+        <w:rPr>
+          <w:rFonts w:ascii="Times New Roman" w:hAnsi="Times New Roman" w:cs="Times New Roman"/>
+          <w:color w:val="000000" w:themeColor="text1"/>
+          <w:sz w:val="24"/>
+        </w:rPr>
+        <w:t xml:space="preserve">. En el caso de la clase </w:t>
+      </w:r>
+      <w:r>
+        <w:rPr>
+          <w:rFonts w:ascii="Times New Roman" w:hAnsi="Times New Roman" w:cs="Times New Roman"/>
+          <w:i/>
+          <w:iCs/>
+          <w:color w:val="000000" w:themeColor="text1"/>
+          <w:sz w:val="24"/>
+        </w:rPr>
+        <w:t>Gasolin</w:t>
+      </w:r>
+      <w:r>
+        <w:rPr>
+          <w:rFonts w:ascii="Times New Roman" w:hAnsi="Times New Roman" w:cs="Times New Roman"/>
+          <w:i/>
+          <w:iCs/>
+          <w:color w:val="000000" w:themeColor="text1"/>
+          <w:sz w:val="24"/>
+        </w:rPr>
+        <w:t>e</w:t>
+      </w:r>
+      <w:r>
+        <w:rPr>
+          <w:rFonts w:ascii="Times New Roman" w:hAnsi="Times New Roman" w:cs="Times New Roman"/>
+          <w:i/>
+          <w:iCs/>
+          <w:color w:val="000000" w:themeColor="text1"/>
+          <w:sz w:val="24"/>
+        </w:rPr>
+        <w:t>ra</w:t>
+      </w:r>
+      <w:r>
+        <w:rPr>
+          <w:rFonts w:ascii="Times New Roman" w:hAnsi="Times New Roman" w:cs="Times New Roman"/>
+          <w:color w:val="000000" w:themeColor="text1"/>
+          <w:sz w:val="24"/>
+        </w:rPr>
+        <w:t xml:space="preserve">, solamente se han probado los </w:t>
+      </w:r>
+      <w:proofErr w:type="spellStart"/>
+      <w:r>
+        <w:rPr>
+          <w:rFonts w:ascii="Times New Roman" w:hAnsi="Times New Roman" w:cs="Times New Roman"/>
+          <w:color w:val="000000" w:themeColor="text1"/>
+          <w:sz w:val="24"/>
+        </w:rPr>
+        <w:t>getters</w:t>
+      </w:r>
+      <w:proofErr w:type="spellEnd"/>
+      <w:r>
+        <w:rPr>
+          <w:rFonts w:ascii="Times New Roman" w:hAnsi="Times New Roman" w:cs="Times New Roman"/>
+          <w:color w:val="000000" w:themeColor="text1"/>
+          <w:sz w:val="24"/>
+        </w:rPr>
+        <w:t xml:space="preserve">, creando una gasolinera y comprobando que estos retornan </w:t>
+      </w:r>
+      <w:r>
+        <w:rPr>
+          <w:rFonts w:ascii="Times New Roman" w:hAnsi="Times New Roman" w:cs="Times New Roman"/>
+          <w:color w:val="000000" w:themeColor="text1"/>
+          <w:sz w:val="24"/>
+        </w:rPr>
+        <w:t xml:space="preserve">los valores esperados. </w:t>
+      </w:r>
+      <w:r>
+        <w:rPr>
+          <w:rFonts w:ascii="Times New Roman" w:hAnsi="Times New Roman" w:cs="Times New Roman"/>
+          <w:color w:val="000000" w:themeColor="text1"/>
+          <w:sz w:val="24"/>
+        </w:rPr>
+        <w:t xml:space="preserve">La prueba pasó </w:t>
+      </w:r>
+      <w:r>
+        <w:rPr>
+          <w:rFonts w:ascii="Times New Roman" w:hAnsi="Times New Roman" w:cs="Times New Roman"/>
+          <w:color w:val="000000" w:themeColor="text1"/>
+          <w:sz w:val="24"/>
+        </w:rPr>
+        <w:t>con éxito.</w:t>
+      </w:r>
+      <w:r>
+        <w:rPr>
+          <w:rFonts w:ascii="Times New Roman" w:hAnsi="Times New Roman" w:cs="Times New Roman"/>
+          <w:color w:val="000000" w:themeColor="text1"/>
+          <w:sz w:val="24"/>
+        </w:rPr>
+        <w:t xml:space="preserve"> </w:t>
+      </w:r>
+      <w:r>
+        <w:rPr>
+          <w:rFonts w:ascii="Times New Roman" w:hAnsi="Times New Roman" w:cs="Times New Roman"/>
+          <w:color w:val="000000" w:themeColor="text1"/>
+          <w:sz w:val="24"/>
+        </w:rPr>
+        <w:t>Para la</w:t>
+      </w:r>
+      <w:r>
+        <w:rPr>
+          <w:rFonts w:ascii="Times New Roman" w:hAnsi="Times New Roman" w:cs="Times New Roman"/>
+          <w:color w:val="000000" w:themeColor="text1"/>
+          <w:sz w:val="24"/>
+        </w:rPr>
+        <w:t xml:space="preserve"> clase </w:t>
+      </w:r>
+      <w:proofErr w:type="spellStart"/>
+      <w:r>
+        <w:rPr>
+          <w:rFonts w:ascii="Times New Roman" w:hAnsi="Times New Roman" w:cs="Times New Roman"/>
+          <w:i/>
+          <w:iCs/>
+          <w:color w:val="000000" w:themeColor="text1"/>
+          <w:sz w:val="24"/>
+        </w:rPr>
+        <w:t>ParserJSONGasolineras</w:t>
+      </w:r>
+      <w:proofErr w:type="spellEnd"/>
+      <w:r>
+        <w:rPr>
+          <w:rFonts w:ascii="Times New Roman" w:hAnsi="Times New Roman" w:cs="Times New Roman"/>
+          <w:color w:val="000000" w:themeColor="text1"/>
+          <w:sz w:val="24"/>
+        </w:rPr>
+        <w:t xml:space="preserve">, como se indica en el plan, se han realizado para los métodos </w:t>
+      </w:r>
+      <w:proofErr w:type="spellStart"/>
+      <w:r>
+        <w:rPr>
+          <w:rFonts w:ascii="Times New Roman" w:hAnsi="Times New Roman" w:cs="Times New Roman"/>
+          <w:i/>
+          <w:iCs/>
+          <w:color w:val="000000" w:themeColor="text1"/>
+          <w:sz w:val="24"/>
+        </w:rPr>
+        <w:t>readGasolinera</w:t>
+      </w:r>
+      <w:proofErr w:type="spellEnd"/>
+      <w:r>
+        <w:rPr>
+          <w:rFonts w:ascii="Times New Roman" w:hAnsi="Times New Roman" w:cs="Times New Roman"/>
+          <w:color w:val="000000" w:themeColor="text1"/>
+          <w:sz w:val="24"/>
+        </w:rPr>
+        <w:t>, las pruebas se ejecutaron sin fallos</w:t>
+      </w:r>
+      <w:r>
+        <w:rPr>
+          <w:rFonts w:ascii="Times New Roman" w:hAnsi="Times New Roman" w:cs="Times New Roman"/>
+          <w:color w:val="000000" w:themeColor="text1"/>
+          <w:sz w:val="24"/>
+        </w:rPr>
+        <w:t xml:space="preserve">. </w:t>
+      </w:r>
+      <w:r>
+        <w:rPr>
+          <w:rFonts w:ascii="Times New Roman" w:hAnsi="Times New Roman" w:cs="Times New Roman"/>
+          <w:color w:val="000000" w:themeColor="text1"/>
+          <w:sz w:val="24"/>
+        </w:rPr>
+        <w:t xml:space="preserve">Por último, para el caso de la clase </w:t>
+      </w:r>
+      <w:proofErr w:type="spellStart"/>
+      <w:r>
+        <w:rPr>
+          <w:rFonts w:ascii="Times New Roman" w:hAnsi="Times New Roman" w:cs="Times New Roman"/>
+          <w:i/>
+          <w:iCs/>
+          <w:color w:val="000000" w:themeColor="text1"/>
+          <w:sz w:val="24"/>
+        </w:rPr>
+        <w:t>PresenterGasolinera</w:t>
+      </w:r>
+      <w:proofErr w:type="spellEnd"/>
+      <w:r>
+        <w:rPr>
+          <w:rFonts w:ascii="Times New Roman" w:hAnsi="Times New Roman" w:cs="Times New Roman"/>
+          <w:color w:val="000000" w:themeColor="text1"/>
+          <w:sz w:val="24"/>
+        </w:rPr>
+        <w:t xml:space="preserve">, se han desarrollado pruebas para el método </w:t>
+      </w:r>
+      <w:proofErr w:type="spellStart"/>
+      <w:r>
+        <w:rPr>
+          <w:rFonts w:ascii="Times New Roman" w:hAnsi="Times New Roman" w:cs="Times New Roman"/>
+          <w:i/>
+          <w:iCs/>
+          <w:color w:val="000000" w:themeColor="text1"/>
+          <w:sz w:val="24"/>
+        </w:rPr>
+        <w:t>eliminarGasolinerasConPrecioNegativo</w:t>
+      </w:r>
+      <w:proofErr w:type="spellEnd"/>
+      <w:r>
+        <w:rPr>
+          <w:rFonts w:ascii="Times New Roman" w:hAnsi="Times New Roman" w:cs="Times New Roman"/>
+          <w:color w:val="000000" w:themeColor="text1"/>
+          <w:sz w:val="24"/>
+        </w:rPr>
+        <w:t xml:space="preserve">. No se detectaron fallos en la durante la ejecución de </w:t>
+      </w:r>
+      <w:r>
+        <w:rPr>
+          <w:rFonts w:ascii="Times New Roman" w:hAnsi="Times New Roman" w:cs="Times New Roman"/>
+          <w:color w:val="000000" w:themeColor="text1"/>
+          <w:sz w:val="24"/>
+        </w:rPr>
+        <w:t>la prueba</w:t>
+      </w:r>
+      <w:r>
+        <w:rPr>
+          <w:rFonts w:ascii="Times New Roman" w:hAnsi="Times New Roman" w:cs="Times New Roman"/>
+          <w:color w:val="000000" w:themeColor="text1"/>
+          <w:sz w:val="24"/>
+        </w:rPr>
+        <w:t>.</w:t>
+      </w:r>
     </w:p>
     <w:sectPr>
       <w:pgSz w:w="11900" w:h="16840"/>
@@ -528,7 +1109,7 @@
 </file>
 
 <file path=word/styles.xml><?xml version="1.0" encoding="utf-8"?>
-<w:styles xmlns:mc="http://schemas.openxmlformats.org/markup-compatibility/2006" xmlns:r="http://schemas.openxmlformats.org/officeDocument/2006/relationships" xmlns:w="http://schemas.openxmlformats.org/wordprocessingml/2006/main" xmlns:w14="http://schemas.microsoft.com/office/word/2010/wordml" xmlns:w15="http://schemas.microsoft.com/office/word/2012/wordml" mc:Ignorable="w14 w15">
+<w:styles xmlns:mc="http://schemas.openxmlformats.org/markup-compatibility/2006" xmlns:r="http://schemas.openxmlformats.org/officeDocument/2006/relationships" xmlns:w="http://schemas.openxmlformats.org/wordprocessingml/2006/main" xmlns:w14="http://schemas.microsoft.com/office/word/2010/wordml" xmlns:w15="http://schemas.microsoft.com/office/word/2012/wordml" xmlns:w16cex="http://schemas.microsoft.com/office/word/2018/wordml/cex" xmlns:w16cid="http://schemas.microsoft.com/office/word/2016/wordml/cid" xmlns:w16="http://schemas.microsoft.com/office/word/2018/wordml" xmlns:w16se="http://schemas.microsoft.com/office/word/2015/wordml/symex" mc:Ignorable="w14 w15 w16se w16cid w16 w16cex">
   <w:docDefaults>
     <w:rPrDefault>
       <w:rPr>
@@ -540,7 +1121,7 @@
     </w:rPrDefault>
     <w:pPrDefault/>
   </w:docDefaults>
-  <w:latentStyles w:defLockedState="0" w:defUIPriority="99" w:defSemiHidden="0" w:defUnhideWhenUsed="0" w:defQFormat="0" w:count="382">
+  <w:latentStyles w:defLockedState="0" w:defUIPriority="99" w:defSemiHidden="0" w:defUnhideWhenUsed="0" w:defQFormat="0" w:count="376">
     <w:lsdException w:name="Normal" w:uiPriority="0" w:qFormat="1"/>
     <w:lsdException w:name="heading 1" w:uiPriority="9" w:qFormat="1"/>
     <w:lsdException w:name="heading 2" w:semiHidden="1" w:uiPriority="9" w:unhideWhenUsed="1" w:qFormat="1"/>
@@ -697,15 +1278,6 @@
     <w:lsdException w:name="Balloon Text" w:semiHidden="1" w:unhideWhenUsed="1"/>
     <w:lsdException w:name="Table Grid" w:uiPriority="39"/>
     <w:lsdException w:name="Table Theme" w:semiHidden="1" w:unhideWhenUsed="1"/>
-    <w:lsdException w:name="Note Level 1" w:semiHidden="1" w:unhideWhenUsed="1"/>
-    <w:lsdException w:name="Note Level 2" w:semiHidden="1" w:unhideWhenUsed="1"/>
-    <w:lsdException w:name="Note Level 3" w:semiHidden="1" w:unhideWhenUsed="1"/>
-    <w:lsdException w:name="Note Level 4" w:semiHidden="1" w:unhideWhenUsed="1"/>
-    <w:lsdException w:name="Note Level 5" w:semiHidden="1" w:unhideWhenUsed="1"/>
-    <w:lsdException w:name="Note Level 6" w:semiHidden="1" w:unhideWhenUsed="1"/>
-    <w:lsdException w:name="Note Level 7" w:semiHidden="1" w:unhideWhenUsed="1"/>
-    <w:lsdException w:name="Note Level 8" w:semiHidden="1" w:unhideWhenUsed="1"/>
-    <w:lsdException w:name="Note Level 9" w:semiHidden="1" w:unhideWhenUsed="1"/>
     <w:lsdException w:name="Placeholder Text" w:semiHidden="1"/>
     <w:lsdException w:name="No Spacing" w:uiPriority="1" w:qFormat="1"/>
     <w:lsdException w:name="Light Shading" w:uiPriority="60"/>

</xml_diff>